<commit_message>
release 0.3.0.2, mostly edits to the user's guide + change autodetect to autoselect.
</commit_message>
<xml_diff>
--- a/vignettes/PersonAlytics_Users_Guide.docx
+++ b/vignettes/PersonAlytics_Users_Guide.docx
@@ -1472,6 +1472,218 @@
           <w:rStyle w:val="NormalTok"/>
         </w:rPr>
         <w:t xml:space="preserve">(PersonAlytics)</w:t>
+      </w:r>
+    </w:p>
+    <w:p>
+      <w:pPr>
+        <w:pStyle w:val="FirstParagraph"/>
+      </w:pPr>
+      <w:r>
+        <w:t xml:space="preserve">After loading all of the R packages that</w:t>
+      </w:r>
+      <w:r>
+        <w:t xml:space="preserve"> </w:t>
+      </w:r>
+      <w:r>
+        <w:rPr>
+          <w:rStyle w:val="VerbatimChar"/>
+        </w:rPr>
+        <w:t xml:space="preserve">PersonAlytics</w:t>
+      </w:r>
+      <w:r>
+        <w:t xml:space="preserve"> </w:t>
+      </w:r>
+      <w:r>
+        <w:t xml:space="preserve">requires, you’ll see instructions to bring up this document by typing the following in the console (assuming you left</w:t>
+      </w:r>
+      <w:r>
+        <w:t xml:space="preserve"> </w:t>
+      </w:r>
+      <w:r>
+        <w:rPr>
+          <w:rStyle w:val="VerbatimChar"/>
+        </w:rPr>
+        <w:t xml:space="preserve">build_vignettes = TRUE</w:t>
+      </w:r>
+      <w:r>
+        <w:t xml:space="preserve"> </w:t>
+      </w:r>
+      <w:r>
+        <w:t xml:space="preserve">when installing</w:t>
+      </w:r>
+      <w:r>
+        <w:t xml:space="preserve"> </w:t>
+      </w:r>
+      <w:r>
+        <w:rPr>
+          <w:rStyle w:val="VerbatimChar"/>
+        </w:rPr>
+        <w:t xml:space="preserve">PersonAlytics</w:t>
+      </w:r>
+      <w:r>
+        <w:t xml:space="preserve">):</w:t>
+      </w:r>
+    </w:p>
+    <w:p>
+      <w:pPr>
+        <w:pStyle w:val="SourceCode"/>
+      </w:pPr>
+      <w:r>
+        <w:rPr>
+          <w:rStyle w:val="KeywordTok"/>
+        </w:rPr>
+        <w:t xml:space="preserve">vignette</w:t>
+      </w:r>
+      <w:r>
+        <w:rPr>
+          <w:rStyle w:val="NormalTok"/>
+        </w:rPr>
+        <w:t xml:space="preserve">(</w:t>
+      </w:r>
+      <w:r>
+        <w:rPr>
+          <w:rStyle w:val="StringTok"/>
+        </w:rPr>
+        <w:t xml:space="preserve">"PersonAlytics_Users_Guide"</w:t>
+      </w:r>
+      <w:r>
+        <w:rPr>
+          <w:rStyle w:val="NormalTok"/>
+        </w:rPr>
+        <w:t xml:space="preserve">)</w:t>
+      </w:r>
+    </w:p>
+    <w:p>
+      <w:pPr>
+        <w:pStyle w:val="FirstParagraph"/>
+      </w:pPr>
+      <w:r>
+        <w:rPr>
+          <w:i/>
+        </w:rPr>
+        <w:t xml:space="preserve">Note: If you are using Rstudio the R documentation, such as accessed by typing</w:t>
+      </w:r>
+      <w:r>
+        <w:rPr>
+          <w:i/>
+        </w:rPr>
+        <w:t xml:space="preserve"> </w:t>
+      </w:r>
+      <w:r>
+        <w:rPr>
+          <w:rStyle w:val="VerbatimChar"/>
+          <w:i/>
+        </w:rPr>
+        <w:t xml:space="preserve">?PersonAlytic</w:t>
+      </w:r>
+      <w:r>
+        <w:rPr>
+          <w:i/>
+        </w:rPr>
+        <w:t xml:space="preserve"> </w:t>
+      </w:r>
+      <w:r>
+        <w:rPr>
+          <w:i/>
+        </w:rPr>
+        <w:t xml:space="preserve">in the console, will appear under the</w:t>
+      </w:r>
+      <w:r>
+        <w:rPr>
+          <w:i/>
+        </w:rPr>
+        <w:t xml:space="preserve"> </w:t>
+      </w:r>
+      <w:r>
+        <w:rPr>
+          <w:i/>
+        </w:rPr>
+        <w:t xml:space="preserve">“</w:t>
+      </w:r>
+      <w:r>
+        <w:rPr>
+          <w:i/>
+        </w:rPr>
+        <w:t xml:space="preserve">Help</w:t>
+      </w:r>
+      <w:r>
+        <w:rPr>
+          <w:i/>
+        </w:rPr>
+        <w:t xml:space="preserve">”</w:t>
+      </w:r>
+      <w:r>
+        <w:rPr>
+          <w:i/>
+        </w:rPr>
+        <w:t xml:space="preserve"> </w:t>
+      </w:r>
+      <w:r>
+        <w:rPr>
+          <w:i/>
+        </w:rPr>
+        <w:t xml:space="preserve">tab. Included in most documentation pages is an example section. If you highlight code in the example and press ctrl+enter, than code will run in the R console. Typing</w:t>
+      </w:r>
+      <w:r>
+        <w:rPr>
+          <w:i/>
+        </w:rPr>
+        <w:t xml:space="preserve"> </w:t>
+      </w:r>
+      <w:r>
+        <w:rPr>
+          <w:rStyle w:val="VerbatimChar"/>
+          <w:i/>
+        </w:rPr>
+        <w:t xml:space="preserve">vignette("PersonAlytics_Users_Guide")</w:t>
+      </w:r>
+      <w:r>
+        <w:rPr>
+          <w:i/>
+        </w:rPr>
+        <w:t xml:space="preserve"> </w:t>
+      </w:r>
+      <w:r>
+        <w:rPr>
+          <w:i/>
+        </w:rPr>
+        <w:t xml:space="preserve">will bring up this user’s guide in the</w:t>
+      </w:r>
+      <w:r>
+        <w:rPr>
+          <w:i/>
+        </w:rPr>
+        <w:t xml:space="preserve"> </w:t>
+      </w:r>
+      <w:r>
+        <w:rPr>
+          <w:i/>
+        </w:rPr>
+        <w:t xml:space="preserve">“</w:t>
+      </w:r>
+      <w:r>
+        <w:rPr>
+          <w:i/>
+        </w:rPr>
+        <w:t xml:space="preserve">Viewer</w:t>
+      </w:r>
+      <w:r>
+        <w:rPr>
+          <w:i/>
+        </w:rPr>
+        <w:t xml:space="preserve">”</w:t>
+      </w:r>
+      <w:r>
+        <w:rPr>
+          <w:i/>
+        </w:rPr>
+        <w:t xml:space="preserve"> </w:t>
+      </w:r>
+      <w:r>
+        <w:rPr>
+          <w:i/>
+        </w:rPr>
+        <w:t xml:space="preserve">tab. Although highlighted code cannot be run from the viewer, you can copy/paste from the guide into the console to run the examples herein.</w:t>
       </w:r>
     </w:p>
     <w:p>
@@ -5058,7 +5270,7 @@
               <a:graphicData uri="http://schemas.openxmlformats.org/drawingml/2006/picture">
                 <pic:pic>
                   <pic:nvPicPr>
-                    <pic:cNvPr descr="PersonAlytics_Users_Guide_files/figure-docx/unnamed-chunk-11-1.png" id="0" name="Picture"/>
+                    <pic:cNvPr descr="PersonAlytics_Users_Guide_files/figure-docx/unnamed-chunk-12-1.png" id="0" name="Picture"/>
                     <pic:cNvPicPr>
                       <a:picLocks noChangeArrowheads="1" noChangeAspect="1"/>
                     </pic:cNvPicPr>
@@ -5434,7 +5646,7 @@
               <a:graphicData uri="http://schemas.openxmlformats.org/drawingml/2006/picture">
                 <pic:pic>
                   <pic:nvPicPr>
-                    <pic:cNvPr descr="PersonAlytics_Users_Guide_files/figure-docx/unnamed-chunk-13-1.png" id="0" name="Picture"/>
+                    <pic:cNvPr descr="PersonAlytics_Users_Guide_files/figure-docx/unnamed-chunk-14-1.png" id="0" name="Picture"/>
                     <pic:cNvPicPr>
                       <a:picLocks noChangeArrowheads="1" noChangeAspect="1"/>
                     </pic:cNvPicPr>
@@ -6124,7 +6336,7 @@
         <w:rPr>
           <w:rStyle w:val="VerbatimChar"/>
         </w:rPr>
-        <w:t xml:space="preserve">##  Time difference of 6.220003 secs.</w:t>
+        <w:t xml:space="preserve">##  Time difference of 4.714972 secs.</w:t>
       </w:r>
     </w:p>
     <w:p>
@@ -6877,7 +7089,7 @@
         <w:rPr>
           <w:rStyle w:val="VerbatimChar"/>
         </w:rPr>
-        <w:t xml:space="preserve">##  Time difference of 4.771999 secs.</w:t>
+        <w:t xml:space="preserve">##  Time difference of 4.517 secs.</w:t>
       </w:r>
     </w:p>
     <w:p>
@@ -7385,7 +7597,7 @@
         <w:rPr>
           <w:rStyle w:val="VerbatimChar"/>
         </w:rPr>
-        <w:t xml:space="preserve">##  Time difference of 6.059225 secs.</w:t>
+        <w:t xml:space="preserve">##  Time difference of 4.496002 secs.</w:t>
       </w:r>
     </w:p>
     <w:p>
@@ -10493,7 +10705,7 @@
               <a:graphicData uri="http://schemas.openxmlformats.org/drawingml/2006/picture">
                 <pic:pic>
                   <pic:nvPicPr>
-                    <pic:cNvPr descr="PersonAlytics_Users_Guide_files/figure-docx/unnamed-chunk-26-1.png" id="0" name="Picture"/>
+                    <pic:cNvPr descr="PersonAlytics_Users_Guide_files/figure-docx/unnamed-chunk-27-1.png" id="0" name="Picture"/>
                     <pic:cNvPicPr>
                       <a:picLocks noChangeArrowheads="1" noChangeAspect="1"/>
                     </pic:cNvPicPr>
@@ -13449,7 +13661,7 @@
         <w:rPr>
           <w:rStyle w:val="VerbatimChar"/>
         </w:rPr>
-        <w:t xml:space="preserve">## correlation structure took: Time difference of 14.00675 secs.</w:t>
+        <w:t xml:space="preserve">## correlation structure took: Time difference of 16.179 secs.</w:t>
       </w:r>
     </w:p>
     <w:p>
@@ -14197,7 +14409,7 @@
         <w:rPr>
           <w:rStyle w:val="VerbatimChar"/>
         </w:rPr>
-        <w:t xml:space="preserve">## relationship took: Time difference of 40.31001 secs.</w:t>
+        <w:t xml:space="preserve">## relationship took: Time difference of 35.42201 secs.</w:t>
       </w:r>
       <w:r>
         <w:br w:type="textWrapping"/>
@@ -16328,7 +16540,7 @@
         <w:rPr>
           <w:rStyle w:val="VerbatimChar"/>
         </w:rPr>
-        <w:t xml:space="preserve">##  Time difference of 4.923989 secs.</w:t>
+        <w:t xml:space="preserve">##  Time difference of 4.051973 secs.</w:t>
       </w:r>
     </w:p>
     <w:p>
@@ -17332,7 +17544,7 @@
         <w:rPr>
           <w:rStyle w:val="VerbatimChar"/>
         </w:rPr>
-        <w:t xml:space="preserve">##  Time difference of 4.485001 secs.</w:t>
+        <w:t xml:space="preserve">##  Time difference of 5.390997 secs.</w:t>
       </w:r>
     </w:p>
     <w:p>
@@ -18175,7 +18387,7 @@
     </w:lvl>
   </w:abstractNum>
   <w:abstractNum w:abstractNumId="990">
-    <w:nsid w:val="599e871d"/>
+    <w:nsid w:val="98fc5d5c"/>
     <w:multiLevelType w:val="multilevel"/>
     <w:lvl w:ilvl="0">
       <w:numFmt w:val="bullet"/>
@@ -18256,7 +18468,7 @@
     </w:lvl>
   </w:abstractNum>
   <w:abstractNum w:abstractNumId="99411">
-    <w:nsid w:val="9ad4e140"/>
+    <w:nsid w:val="fc03801d"/>
     <w:multiLevelType w:val="multilevel"/>
     <w:lvl w:ilvl="0">
       <w:start w:val="1"/>
@@ -18344,7 +18556,7 @@
     </w:lvl>
   </w:abstractNum>
   <w:abstractNum w:abstractNumId="991">
-    <w:nsid w:val="a0860ae3"/>
+    <w:nsid w:val="804959d2"/>
     <w:multiLevelType w:val="multilevel"/>
     <w:lvl w:ilvl="0">
       <w:numFmt w:val="bullet"/>

</xml_diff>